<commit_message>
Important links and docs
</commit_message>
<xml_diff>
--- a/Important_Details.docx
+++ b/Important_Details.docx
@@ -696,6 +696,9 @@
     <w:p/>
     <w:p/>
     <w:p>
+      <w:pPr>
+        <w:pStyle w:val="Heading1"/>
+      </w:pPr>
       <w:r>
         <w:t>Imp Piazza List:</w:t>
       </w:r>
@@ -722,10 +725,36 @@
       </w:hyperlink>
     </w:p>
     <w:p>
-      <w:r>
-        <w:t>https://piazza.com/class/l781ljflhl536s/post/287</w:t>
-      </w:r>
-    </w:p>
+      <w:hyperlink r:id="rId13" w:history="1">
+        <w:r>
+          <w:rPr>
+            <w:rStyle w:val="Hyperlink"/>
+          </w:rPr>
+          <w:t>https://piazza.com/class/l781ljflhl536s/post/287</w:t>
+        </w:r>
+      </w:hyperlink>
+    </w:p>
+    <w:p/>
+    <w:p>
+      <w:pPr>
+        <w:pStyle w:val="Heading1"/>
+      </w:pPr>
+      <w:r>
+        <w:t>Scamper Usage example:</w:t>
+      </w:r>
+    </w:p>
+    <w:p/>
+    <w:p>
+      <w:hyperlink r:id="rId14" w:history="1">
+        <w:r>
+          <w:rPr>
+            <w:rStyle w:val="Hyperlink"/>
+          </w:rPr>
+          <w:t>https://manpages.ubuntu.com/manpages/trusty/man1/scamper.1.html</w:t>
+        </w:r>
+      </w:hyperlink>
+    </w:p>
+    <w:p/>
     <w:sectPr>
       <w:pgSz w:w="12240" w:h="15840"/>
       <w:pgMar w:top="1440" w:right="1440" w:bottom="1440" w:left="1440" w:header="720" w:footer="720" w:gutter="0"/>
@@ -1460,6 +1489,28 @@
       <w:szCs w:val="48"/>
     </w:rPr>
   </w:style>
+  <w:style w:type="paragraph" w:styleId="Heading2">
+    <w:name w:val="heading 2"/>
+    <w:basedOn w:val="Normal"/>
+    <w:next w:val="Normal"/>
+    <w:link w:val="Heading2Char"/>
+    <w:uiPriority w:val="9"/>
+    <w:unhideWhenUsed/>
+    <w:qFormat/>
+    <w:rsid w:val="00D36ADD"/>
+    <w:pPr>
+      <w:keepNext/>
+      <w:keepLines/>
+      <w:spacing w:before="40"/>
+      <w:outlineLvl w:val="1"/>
+    </w:pPr>
+    <w:rPr>
+      <w:rFonts w:asciiTheme="majorHAnsi" w:eastAsiaTheme="majorEastAsia" w:hAnsiTheme="majorHAnsi" w:cstheme="majorBidi"/>
+      <w:color w:val="2F5496" w:themeColor="accent1" w:themeShade="BF"/>
+      <w:sz w:val="26"/>
+      <w:szCs w:val="26"/>
+    </w:rPr>
+  </w:style>
   <w:style w:type="character" w:default="1" w:styleId="DefaultParagraphFont">
     <w:name w:val="Default Paragraph Font"/>
     <w:uiPriority w:val="1"/>
@@ -1572,6 +1623,31 @@
     <w:rPr>
       <w:i/>
       <w:iCs/>
+    </w:rPr>
+  </w:style>
+  <w:style w:type="character" w:styleId="FollowedHyperlink">
+    <w:name w:val="FollowedHyperlink"/>
+    <w:basedOn w:val="DefaultParagraphFont"/>
+    <w:uiPriority w:val="99"/>
+    <w:semiHidden/>
+    <w:unhideWhenUsed/>
+    <w:rsid w:val="00675673"/>
+    <w:rPr>
+      <w:color w:val="954F72" w:themeColor="followedHyperlink"/>
+      <w:u w:val="single"/>
+    </w:rPr>
+  </w:style>
+  <w:style w:type="character" w:customStyle="1" w:styleId="Heading2Char">
+    <w:name w:val="Heading 2 Char"/>
+    <w:basedOn w:val="DefaultParagraphFont"/>
+    <w:link w:val="Heading2"/>
+    <w:uiPriority w:val="9"/>
+    <w:rsid w:val="00D36ADD"/>
+    <w:rPr>
+      <w:rFonts w:asciiTheme="majorHAnsi" w:eastAsiaTheme="majorEastAsia" w:hAnsiTheme="majorHAnsi" w:cstheme="majorBidi"/>
+      <w:color w:val="2F5496" w:themeColor="accent1" w:themeShade="BF"/>
+      <w:sz w:val="26"/>
+      <w:szCs w:val="26"/>
     </w:rPr>
   </w:style>
 </w:styles>

</xml_diff>